<commit_message>
Konzept-PDF zeigt jetzt Abbildungen an
</commit_message>
<xml_diff>
--- a/Abgabe_MS1/Hassini_KonzeptEISWS1819.docx
+++ b/Abgabe_MS1/Hassini_KonzeptEISWS1819.docx
@@ -6391,21 +6391,35 @@
       <w:r>
         <w:rPr>
           <w:rFonts w:cs="Times New Roman"/>
+        </w:rPr>
+        <w:t>Domänenmodell</w:t>
+      </w:r>
+      <w:bookmarkEnd w:id="2"/>
+    </w:p>
+    <w:p>
+      <w:pPr>
+        <w:pStyle w:val="2berschrift"/>
+        <w:numPr>
+          <w:ilvl w:val="0"/>
+          <w:numId w:val="0"/>
+        </w:numPr>
+        <w:spacing w:line="360" w:lineRule="auto"/>
+        <w:jc w:val="both"/>
+        <w:rPr>
+          <w:rFonts w:cs="Times New Roman"/>
+        </w:rPr>
+      </w:pPr>
+      <w:bookmarkStart w:id="3" w:name="_Toc529740117"/>
+      <w:r>
+        <w:rPr>
+          <w:rFonts w:cs="Times New Roman"/>
           <w:noProof/>
           <w:lang w:eastAsia="de-DE"/>
         </w:rPr>
         <w:drawing>
-          <wp:anchor distT="0" distB="0" distL="114300" distR="114300" simplePos="0" relativeHeight="251662336" behindDoc="0" locked="0" layoutInCell="1" allowOverlap="1" wp14:anchorId="1FEDB92D" wp14:editId="79E815C4">
-            <wp:simplePos x="0" y="0"/>
-            <wp:positionH relativeFrom="margin">
-              <wp:posOffset>-156845</wp:posOffset>
-            </wp:positionH>
-            <wp:positionV relativeFrom="margin">
-              <wp:posOffset>934085</wp:posOffset>
-            </wp:positionV>
-            <wp:extent cx="6142355" cy="6396355"/>
-            <wp:effectExtent l="76200" t="76200" r="156845" b="156845"/>
-            <wp:wrapSquare wrapText="bothSides"/>
+          <wp:inline distT="0" distB="0" distL="0" distR="0" wp14:anchorId="3464192A" wp14:editId="12B36AEB">
+            <wp:extent cx="5243134" cy="5459469"/>
+            <wp:effectExtent l="76200" t="76200" r="142240" b="154305"/>
             <wp:docPr id="1" name="Bild 1"/>
             <wp:cNvGraphicFramePr>
               <a:graphicFrameLocks xmlns:a="http://schemas.openxmlformats.org/drawingml/2006/main" noChangeAspect="1"/>
@@ -6432,7 +6446,7 @@
                   <pic:spPr>
                     <a:xfrm>
                       <a:off x="0" y="0"/>
-                      <a:ext cx="6142355" cy="6396355"/>
+                      <a:ext cx="5255025" cy="5471851"/>
                     </a:xfrm>
                     <a:prstGeom prst="rect">
                       <a:avLst/>
@@ -6455,22 +6469,9 @@
                 </pic:pic>
               </a:graphicData>
             </a:graphic>
-            <wp14:sizeRelH relativeFrom="margin">
-              <wp14:pctWidth>0</wp14:pctWidth>
-            </wp14:sizeRelH>
-            <wp14:sizeRelV relativeFrom="margin">
-              <wp14:pctHeight>0</wp14:pctHeight>
-            </wp14:sizeRelV>
-          </wp:anchor>
+          </wp:inline>
         </w:drawing>
       </w:r>
-      <w:r>
-        <w:rPr>
-          <w:rFonts w:cs="Times New Roman"/>
-        </w:rPr>
-        <w:t>Domänenmodell</w:t>
-      </w:r>
-      <w:bookmarkEnd w:id="2"/>
     </w:p>
     <w:p>
       <w:pPr>
@@ -6485,7 +6486,6 @@
           <w:rFonts w:cs="Times New Roman"/>
         </w:rPr>
       </w:pPr>
-      <w:bookmarkStart w:id="3" w:name="_Toc529740117"/>
       <w:r>
         <w:rPr>
           <w:rFonts w:cs="Times New Roman"/>
@@ -6495,16 +6495,16 @@
         <mc:AlternateContent>
           <mc:Choice Requires="wps">
             <w:drawing>
-              <wp:anchor distT="0" distB="0" distL="114300" distR="114300" simplePos="0" relativeHeight="251660288" behindDoc="0" locked="0" layoutInCell="1" allowOverlap="1" wp14:anchorId="763BBC08" wp14:editId="2E3934F9">
+              <wp:anchor distT="0" distB="0" distL="114300" distR="114300" simplePos="0" relativeHeight="251660288" behindDoc="0" locked="0" layoutInCell="1" allowOverlap="1" wp14:anchorId="763BBC08" wp14:editId="42AF13D6">
                 <wp:simplePos x="0" y="0"/>
                 <wp:positionH relativeFrom="column">
-                  <wp:posOffset>68580</wp:posOffset>
+                  <wp:posOffset>66040</wp:posOffset>
                 </wp:positionH>
                 <wp:positionV relativeFrom="paragraph">
-                  <wp:posOffset>7089775</wp:posOffset>
+                  <wp:posOffset>121285</wp:posOffset>
                 </wp:positionV>
-                <wp:extent cx="5375275" cy="342265"/>
-                <wp:effectExtent l="0" t="0" r="9525" b="0"/>
+                <wp:extent cx="5257165" cy="342265"/>
+                <wp:effectExtent l="0" t="0" r="635" b="0"/>
                 <wp:wrapSquare wrapText="bothSides"/>
                 <wp:docPr id="2" name="Textfeld 2"/>
                 <wp:cNvGraphicFramePr/>
@@ -6515,7 +6515,7 @@
                       <wps:spPr>
                         <a:xfrm>
                           <a:off x="0" y="0"/>
-                          <a:ext cx="5375275" cy="342265"/>
+                          <a:ext cx="5257165" cy="342265"/>
                         </a:xfrm>
                         <a:prstGeom prst="rect">
                           <a:avLst/>
@@ -6617,7 +6617,7 @@
                 <v:stroke joinstyle="miter"/>
                 <v:path gradientshapeok="t" o:connecttype="rect"/>
               </v:shapetype>
-              <v:shape id="Textfeld_x0020_2" o:spid="_x0000_s1026" type="#_x0000_t202" style="position:absolute;left:0;text-align:left;margin-left:5.4pt;margin-top:558.25pt;width:423.25pt;height:26.95pt;z-index:251660288;visibility:visible;mso-wrap-style:square;mso-width-percent:0;mso-height-percent:0;mso-wrap-distance-left:9pt;mso-wrap-distance-top:0;mso-wrap-distance-right:9pt;mso-wrap-distance-bottom:0;mso-position-horizontal:absolute;mso-position-horizontal-relative:text;mso-position-vertical:absolute;mso-position-vertical-relative:text;mso-width-percent:0;mso-height-percent:0;mso-width-relative:margin;mso-height-relative:margin;v-text-anchor:top" o:gfxdata="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" stroked="f">
+              <v:shape id="Textfeld_x0020_2" o:spid="_x0000_s1026" type="#_x0000_t202" style="position:absolute;left:0;text-align:left;margin-left:5.2pt;margin-top:9.55pt;width:413.95pt;height:26.95pt;z-index:251660288;visibility:visible;mso-wrap-style:square;mso-width-percent:0;mso-height-percent:0;mso-wrap-distance-left:9pt;mso-wrap-distance-top:0;mso-wrap-distance-right:9pt;mso-wrap-distance-bottom:0;mso-position-horizontal:absolute;mso-position-horizontal-relative:text;mso-position-vertical:absolute;mso-position-vertical-relative:text;mso-width-percent:0;mso-height-percent:0;mso-width-relative:margin;mso-height-relative:margin;v-text-anchor:top" o:gfxdata="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" stroked="f">
                 <v:textbox inset="0,0,0,0">
                   <w:txbxContent>
                     <w:p>
@@ -6712,13 +6712,42 @@
           <w:numId w:val="0"/>
         </w:numPr>
         <w:spacing w:line="360" w:lineRule="auto"/>
-        <w:jc w:val="both"/>
-        <w:rPr>
-          <w:rFonts w:cs="Times New Roman"/>
-        </w:rPr>
-      </w:pPr>
-      <w:bookmarkStart w:id="4" w:name="_GoBack"/>
-      <w:bookmarkEnd w:id="4"/>
+        <w:ind w:left="420"/>
+        <w:jc w:val="both"/>
+        <w:rPr>
+          <w:rFonts w:cs="Times New Roman"/>
+        </w:rPr>
+      </w:pPr>
+    </w:p>
+    <w:p>
+      <w:pPr>
+        <w:pStyle w:val="2berschrift"/>
+        <w:numPr>
+          <w:ilvl w:val="0"/>
+          <w:numId w:val="0"/>
+        </w:numPr>
+        <w:spacing w:line="360" w:lineRule="auto"/>
+        <w:ind w:left="420"/>
+        <w:jc w:val="both"/>
+        <w:rPr>
+          <w:rFonts w:cs="Times New Roman"/>
+        </w:rPr>
+      </w:pPr>
+    </w:p>
+    <w:p>
+      <w:pPr>
+        <w:pStyle w:val="2berschrift"/>
+        <w:numPr>
+          <w:ilvl w:val="0"/>
+          <w:numId w:val="0"/>
+        </w:numPr>
+        <w:spacing w:line="360" w:lineRule="auto"/>
+        <w:ind w:left="420"/>
+        <w:jc w:val="both"/>
+        <w:rPr>
+          <w:rFonts w:cs="Times New Roman"/>
+        </w:rPr>
+      </w:pPr>
     </w:p>
     <w:p>
       <w:pPr>
@@ -7888,6 +7917,8 @@
           <w:rFonts w:cs="Times New Roman"/>
         </w:rPr>
       </w:pPr>
+      <w:bookmarkStart w:id="4" w:name="_GoBack"/>
+      <w:bookmarkEnd w:id="4"/>
     </w:p>
     <w:p>
       <w:pPr>
@@ -10577,7 +10608,13 @@
         <w:rPr>
           <w:b/>
         </w:rPr>
-        <w:t xml:space="preserve">2.7.1 </w:t>
+        <w:t>2.8</w:t>
+      </w:r>
+      <w:r>
+        <w:rPr>
+          <w:b/>
+        </w:rPr>
+        <w:t xml:space="preserve">.1 </w:t>
       </w:r>
       <w:proofErr w:type="spellStart"/>
       <w:r>
@@ -11113,7 +11150,13 @@
           <w:b/>
         </w:rPr>
         <w:lastRenderedPageBreak/>
-        <w:t xml:space="preserve">2.7.2 </w:t>
+        <w:t>2.8</w:t>
+      </w:r>
+      <w:r>
+        <w:rPr>
+          <w:b/>
+        </w:rPr>
+        <w:t xml:space="preserve">.2 </w:t>
       </w:r>
       <w:proofErr w:type="spellStart"/>
       <w:r>
@@ -11284,21 +11327,31 @@
       <w:bookmarkStart w:id="11" w:name="_Toc529740124"/>
       <w:r>
         <w:rPr>
-          <w:noProof/>
-          <w:lang w:eastAsia="de-DE"/>
+          <w:rFonts w:cs="Times New Roman"/>
+        </w:rPr>
+        <w:t>Ursachen-/Wirkungsdiagramm</w:t>
+      </w:r>
+      <w:bookmarkEnd w:id="11"/>
+    </w:p>
+    <w:p>
+      <w:pPr>
+        <w:pStyle w:val="Abbildungsunterschrift"/>
+        <w:spacing w:line="360" w:lineRule="auto"/>
+        <w:jc w:val="both"/>
+        <w:rPr>
+          <w:b w:val="0"/>
+          <w:i/>
+        </w:rPr>
+      </w:pPr>
+      <w:r>
+        <w:rPr>
+          <w:b w:val="0"/>
+          <w:i/>
         </w:rPr>
         <w:drawing>
-          <wp:anchor distT="0" distB="0" distL="114300" distR="114300" simplePos="0" relativeHeight="251661312" behindDoc="0" locked="0" layoutInCell="1" allowOverlap="1" wp14:anchorId="5D475522" wp14:editId="0EEE30C5">
-            <wp:simplePos x="0" y="0"/>
-            <wp:positionH relativeFrom="margin">
-              <wp:posOffset>-45720</wp:posOffset>
-            </wp:positionH>
-            <wp:positionV relativeFrom="margin">
-              <wp:posOffset>2757805</wp:posOffset>
-            </wp:positionV>
-            <wp:extent cx="5807710" cy="3774440"/>
-            <wp:effectExtent l="76200" t="76200" r="161290" b="162560"/>
-            <wp:wrapSquare wrapText="bothSides"/>
+          <wp:inline distT="0" distB="0" distL="0" distR="0" wp14:anchorId="5AC82FBC" wp14:editId="53FF5B30">
+            <wp:extent cx="5756910" cy="3741425"/>
+            <wp:effectExtent l="76200" t="76200" r="161290" b="144780"/>
             <wp:docPr id="5" name="Bild 5"/>
             <wp:cNvGraphicFramePr>
               <a:graphicFrameLocks xmlns:a="http://schemas.openxmlformats.org/drawingml/2006/main" noChangeAspect="1"/>
@@ -11325,7 +11378,7 @@
                   <pic:spPr>
                     <a:xfrm>
                       <a:off x="0" y="0"/>
-                      <a:ext cx="5807710" cy="3774440"/>
+                      <a:ext cx="5756910" cy="3741425"/>
                     </a:xfrm>
                     <a:prstGeom prst="rect">
                       <a:avLst/>
@@ -11348,33 +11401,9 @@
                 </pic:pic>
               </a:graphicData>
             </a:graphic>
-            <wp14:sizeRelH relativeFrom="margin">
-              <wp14:pctWidth>0</wp14:pctWidth>
-            </wp14:sizeRelH>
-            <wp14:sizeRelV relativeFrom="margin">
-              <wp14:pctHeight>0</wp14:pctHeight>
-            </wp14:sizeRelV>
-          </wp:anchor>
+          </wp:inline>
         </w:drawing>
       </w:r>
-      <w:r>
-        <w:rPr>
-          <w:rFonts w:cs="Times New Roman"/>
-        </w:rPr>
-        <w:t>Ursachen-/Wirkungsdiagramm</w:t>
-      </w:r>
-      <w:bookmarkEnd w:id="11"/>
-    </w:p>
-    <w:p>
-      <w:pPr>
-        <w:pStyle w:val="Abbildungsunterschrift"/>
-        <w:spacing w:line="360" w:lineRule="auto"/>
-        <w:jc w:val="both"/>
-        <w:rPr>
-          <w:b w:val="0"/>
-          <w:i/>
-        </w:rPr>
-      </w:pPr>
     </w:p>
     <w:p>
       <w:pPr>
@@ -11503,6 +11532,7 @@
         <w:jc w:val="both"/>
       </w:pPr>
       <w:r>
+        <w:lastRenderedPageBreak/>
         <w:t xml:space="preserve">Während ein gesunder Mensch ein Abbild eines Zuckerwürfels mit Zucker oder </w:t>
       </w:r>
       <w:r>
@@ -11616,6 +11646,15 @@
         </w:rPr>
         <w:t>All diese Metaphern und Paradigmen können in der Design-Entwicklung eine Rolle spielen und sollten zu diesem Zeitpunkt berücksichtigt werden.</w:t>
       </w:r>
+    </w:p>
+    <w:p>
+      <w:pPr>
+        <w:spacing w:line="360" w:lineRule="auto"/>
+        <w:jc w:val="both"/>
+        <w:rPr>
+          <w:rFonts w:cs="Times New Roman"/>
+        </w:rPr>
+      </w:pPr>
     </w:p>
     <w:p>
       <w:pPr>
@@ -20473,9 +20512,9 @@
           <w:lang w:eastAsia="de-DE"/>
         </w:rPr>
         <w:drawing>
-          <wp:inline distT="0" distB="0" distL="0" distR="0" wp14:anchorId="270A754D" wp14:editId="3D5E5812">
-            <wp:extent cx="5756910" cy="4749165"/>
-            <wp:effectExtent l="76200" t="76200" r="161290" b="153035"/>
+          <wp:inline distT="0" distB="0" distL="0" distR="0" wp14:anchorId="270A754D" wp14:editId="67996C2B">
+            <wp:extent cx="5657276" cy="4666972"/>
+            <wp:effectExtent l="76200" t="76200" r="159385" b="159385"/>
             <wp:docPr id="7" name="Bild 7"/>
             <wp:cNvGraphicFramePr>
               <a:graphicFrameLocks xmlns:a="http://schemas.openxmlformats.org/drawingml/2006/main" noChangeAspect="1"/>
@@ -20502,7 +20541,7 @@
                   <pic:spPr>
                     <a:xfrm>
                       <a:off x="0" y="0"/>
-                      <a:ext cx="5756910" cy="4749165"/>
+                      <a:ext cx="5662948" cy="4671651"/>
                     </a:xfrm>
                     <a:prstGeom prst="rect">
                       <a:avLst/>
@@ -25681,6 +25720,48 @@
     <w:pPr>
       <w:pStyle w:val="Fuzeile"/>
       <w:framePr w:wrap="none" w:vAnchor="text" w:hAnchor="margin" w:xAlign="right" w:y="1"/>
+      <w:jc w:val="right"/>
+      <w:rPr>
+        <w:rStyle w:val="Seitenzahl"/>
+      </w:rPr>
+    </w:pPr>
+    <w:r>
+      <w:rPr>
+        <w:rStyle w:val="Seitenzahl"/>
+      </w:rPr>
+      <w:fldChar w:fldCharType="begin"/>
+    </w:r>
+    <w:r>
+      <w:rPr>
+        <w:rStyle w:val="Seitenzahl"/>
+      </w:rPr>
+      <w:instrText xml:space="preserve">PAGE  </w:instrText>
+    </w:r>
+    <w:r>
+      <w:rPr>
+        <w:rStyle w:val="Seitenzahl"/>
+      </w:rPr>
+      <w:fldChar w:fldCharType="separate"/>
+    </w:r>
+    <w:r>
+      <w:rPr>
+        <w:rStyle w:val="Seitenzahl"/>
+        <w:noProof/>
+      </w:rPr>
+      <w:t>46</w:t>
+    </w:r>
+    <w:r>
+      <w:rPr>
+        <w:rStyle w:val="Seitenzahl"/>
+      </w:rPr>
+      <w:fldChar w:fldCharType="end"/>
+    </w:r>
+  </w:p>
+  <w:p>
+    <w:pPr>
+      <w:pStyle w:val="Fuzeile"/>
+      <w:framePr w:wrap="none" w:vAnchor="text" w:hAnchor="margin" w:xAlign="right" w:y="1"/>
+      <w:ind w:right="360"/>
     </w:pPr>
   </w:p>
 </w:ftr>
@@ -32171,7 +32252,7 @@
 </file>
 
 <file path=customXml/itemProps1.xml><?xml version="1.0" encoding="utf-8"?>
-<ds:datastoreItem xmlns:ds="http://schemas.openxmlformats.org/officeDocument/2006/customXml" ds:itemID="{6DC1AB11-A2A5-354F-8CB6-F46E491216D8}">
+<ds:datastoreItem xmlns:ds="http://schemas.openxmlformats.org/officeDocument/2006/customXml" ds:itemID="{F3B8D38A-1EC2-5145-8EFA-F39DA614272C}">
   <ds:schemaRefs>
     <ds:schemaRef ds:uri="http://schemas.openxmlformats.org/officeDocument/2006/bibliography"/>
   </ds:schemaRefs>

</xml_diff>